<commit_message>
Update In Training Notes 11thSeptember2023 a) log 4j.docx
</commit_message>
<xml_diff>
--- a/In Training Notes 11thSeptember2023 a) log 4j.docx
+++ b/In Training Notes 11thSeptember2023 a) log 4j.docx
@@ -1828,6 +1828,213 @@
           <w:shd w:fill="auto" w:val="clear"/>
         </w:rPr>
       </w:pPr>
+      <w:r>
+        <w:rPr>
+          <w:rFonts w:ascii="Calibri" w:hAnsi="Calibri" w:cs="Calibri" w:eastAsia="Calibri"/>
+          <w:color w:val="auto"/>
+          <w:spacing w:val="0"/>
+          <w:position w:val="0"/>
+          <w:sz w:val="28"/>
+          <w:shd w:fill="auto" w:val="clear"/>
+        </w:rPr>
+        <w:t xml:space="preserve">With respect to an example program we had to </w:t>
+      </w:r>
+    </w:p>
+    <w:p>
+      <w:pPr>
+        <w:spacing w:before="0" w:after="160" w:line="259"/>
+        <w:ind w:right="0" w:left="0" w:firstLine="0"/>
+        <w:jc w:val="left"/>
+        <w:rPr>
+          <w:rFonts w:ascii="Calibri" w:hAnsi="Calibri" w:cs="Calibri" w:eastAsia="Calibri"/>
+          <w:color w:val="auto"/>
+          <w:spacing w:val="0"/>
+          <w:position w:val="0"/>
+          <w:sz w:val="28"/>
+          <w:shd w:fill="auto" w:val="clear"/>
+        </w:rPr>
+      </w:pPr>
+      <w:r>
+        <w:rPr>
+          <w:rFonts w:ascii="Calibri" w:hAnsi="Calibri" w:cs="Calibri" w:eastAsia="Calibri"/>
+          <w:color w:val="auto"/>
+          <w:spacing w:val="0"/>
+          <w:position w:val="0"/>
+          <w:sz w:val="28"/>
+          <w:shd w:fill="auto" w:val="clear"/>
+        </w:rPr>
+        <w:t xml:space="preserve">i) first create a 'log' reference variable using '</w:t>
+      </w:r>
+      <w:r>
+        <w:rPr>
+          <w:rFonts w:ascii="Calibri" w:hAnsi="Calibri" w:cs="Calibri" w:eastAsia="Calibri"/>
+          <w:b/>
+          <w:color w:val="auto"/>
+          <w:spacing w:val="0"/>
+          <w:position w:val="0"/>
+          <w:sz w:val="28"/>
+          <w:shd w:fill="auto" w:val="clear"/>
+        </w:rPr>
+        <w:t xml:space="preserve">public static Logger log;</w:t>
+      </w:r>
+      <w:r>
+        <w:rPr>
+          <w:rFonts w:ascii="Calibri" w:hAnsi="Calibri" w:cs="Calibri" w:eastAsia="Calibri"/>
+          <w:color w:val="auto"/>
+          <w:spacing w:val="0"/>
+          <w:position w:val="0"/>
+          <w:sz w:val="28"/>
+          <w:shd w:fill="auto" w:val="clear"/>
+        </w:rPr>
+        <w:t xml:space="preserve">' before @BeforeTest Annotation.</w:t>
+      </w:r>
+    </w:p>
+    <w:p>
+      <w:pPr>
+        <w:spacing w:before="0" w:after="160" w:line="259"/>
+        <w:ind w:right="0" w:left="0" w:firstLine="0"/>
+        <w:jc w:val="left"/>
+        <w:rPr>
+          <w:rFonts w:ascii="Calibri" w:hAnsi="Calibri" w:cs="Calibri" w:eastAsia="Calibri"/>
+          <w:color w:val="auto"/>
+          <w:spacing w:val="0"/>
+          <w:position w:val="0"/>
+          <w:sz w:val="28"/>
+          <w:shd w:fill="auto" w:val="clear"/>
+        </w:rPr>
+      </w:pPr>
+      <w:r>
+        <w:rPr>
+          <w:rFonts w:ascii="Calibri" w:hAnsi="Calibri" w:cs="Calibri" w:eastAsia="Calibri"/>
+          <w:color w:val="auto"/>
+          <w:spacing w:val="0"/>
+          <w:position w:val="0"/>
+          <w:sz w:val="28"/>
+          <w:shd w:fill="auto" w:val="clear"/>
+        </w:rPr>
+        <w:t xml:space="preserve">ii) log instance is created using '</w:t>
+      </w:r>
+      <w:r>
+        <w:rPr>
+          <w:rFonts w:ascii="Calibri" w:hAnsi="Calibri" w:cs="Calibri" w:eastAsia="Calibri"/>
+          <w:b/>
+          <w:color w:val="auto"/>
+          <w:spacing w:val="0"/>
+          <w:position w:val="0"/>
+          <w:sz w:val="28"/>
+          <w:shd w:fill="auto" w:val="clear"/>
+        </w:rPr>
+        <w:t xml:space="preserve">log = LogManager.getLogger(Login.class)</w:t>
+      </w:r>
+      <w:r>
+        <w:rPr>
+          <w:rFonts w:ascii="Calibri" w:hAnsi="Calibri" w:cs="Calibri" w:eastAsia="Calibri"/>
+          <w:color w:val="auto"/>
+          <w:spacing w:val="0"/>
+          <w:position w:val="0"/>
+          <w:sz w:val="28"/>
+          <w:shd w:fill="auto" w:val="clear"/>
+        </w:rPr>
+        <w:t xml:space="preserve">' inside the function that is written in @BeforeTest.</w:t>
+      </w:r>
+    </w:p>
+    <w:p>
+      <w:pPr>
+        <w:spacing w:before="0" w:after="160" w:line="259"/>
+        <w:ind w:right="0" w:left="0" w:firstLine="0"/>
+        <w:jc w:val="left"/>
+        <w:rPr>
+          <w:rFonts w:ascii="Calibri" w:hAnsi="Calibri" w:cs="Calibri" w:eastAsia="Calibri"/>
+          <w:color w:val="auto"/>
+          <w:spacing w:val="0"/>
+          <w:position w:val="0"/>
+          <w:sz w:val="28"/>
+          <w:shd w:fill="auto" w:val="clear"/>
+        </w:rPr>
+      </w:pPr>
+      <w:r>
+        <w:rPr>
+          <w:rFonts w:ascii="Calibri" w:hAnsi="Calibri" w:cs="Calibri" w:eastAsia="Calibri"/>
+          <w:color w:val="auto"/>
+          <w:spacing w:val="0"/>
+          <w:position w:val="0"/>
+          <w:sz w:val="28"/>
+          <w:shd w:fill="auto" w:val="clear"/>
+        </w:rPr>
+        <w:t xml:space="preserve">iii) Then log.info("</w:t>
+      </w:r>
+      <w:r>
+        <w:rPr>
+          <w:rFonts w:ascii="Calibri" w:hAnsi="Calibri" w:cs="Calibri" w:eastAsia="Calibri"/>
+          <w:b/>
+          <w:color w:val="auto"/>
+          <w:spacing w:val="0"/>
+          <w:position w:val="0"/>
+          <w:sz w:val="28"/>
+          <w:shd w:fill="auto" w:val="clear"/>
+        </w:rPr>
+        <w:t xml:space="preserve">Opening Google</w:t>
+      </w:r>
+      <w:r>
+        <w:rPr>
+          <w:rFonts w:ascii="Calibri" w:hAnsi="Calibri" w:cs="Calibri" w:eastAsia="Calibri"/>
+          <w:color w:val="auto"/>
+          <w:spacing w:val="0"/>
+          <w:position w:val="0"/>
+          <w:sz w:val="28"/>
+          <w:shd w:fill="auto" w:val="clear"/>
+        </w:rPr>
+        <w:t xml:space="preserve">") message is recorded after running the website &amp; opening "</w:t>
+      </w:r>
+      <w:r>
+        <w:rPr>
+          <w:rFonts w:ascii="Calibri" w:hAnsi="Calibri" w:cs="Calibri" w:eastAsia="Calibri"/>
+          <w:b/>
+          <w:color w:val="auto"/>
+          <w:spacing w:val="0"/>
+          <w:position w:val="0"/>
+          <w:sz w:val="28"/>
+          <w:shd w:fill="auto" w:val="clear"/>
+        </w:rPr>
+        <w:t xml:space="preserve">google.com</w:t>
+      </w:r>
+      <w:r>
+        <w:rPr>
+          <w:rFonts w:ascii="Calibri" w:hAnsi="Calibri" w:cs="Calibri" w:eastAsia="Calibri"/>
+          <w:color w:val="auto"/>
+          <w:spacing w:val="0"/>
+          <w:position w:val="0"/>
+          <w:sz w:val="28"/>
+          <w:shd w:fill="auto" w:val="clear"/>
+        </w:rPr>
+        <w:t xml:space="preserve">".</w:t>
+      </w:r>
+    </w:p>
+    <w:p>
+      <w:pPr>
+        <w:spacing w:before="0" w:after="160" w:line="259"/>
+        <w:ind w:right="0" w:left="0" w:firstLine="0"/>
+        <w:jc w:val="left"/>
+        <w:rPr>
+          <w:rFonts w:ascii="Calibri" w:hAnsi="Calibri" w:cs="Calibri" w:eastAsia="Calibri"/>
+          <w:color w:val="auto"/>
+          <w:spacing w:val="0"/>
+          <w:position w:val="0"/>
+          <w:sz w:val="28"/>
+          <w:shd w:fill="auto" w:val="clear"/>
+        </w:rPr>
+      </w:pPr>
+      <w:r>
+        <w:rPr>
+          <w:rFonts w:ascii="Calibri" w:hAnsi="Calibri" w:cs="Calibri" w:eastAsia="Calibri"/>
+          <w:color w:val="auto"/>
+          <w:spacing w:val="0"/>
+          <w:position w:val="0"/>
+          <w:sz w:val="28"/>
+          <w:shd w:fill="auto" w:val="clear"/>
+        </w:rPr>
+        <w:t xml:space="preserve">iv) log.error ("Our_Message") is also added which is to be added in the catch block of try --- catch block for error handling</w:t>
+      </w:r>
     </w:p>
     <w:p>
       <w:pPr>

</xml_diff>